<commit_message>
Update list with all static values
</commit_message>
<xml_diff>
--- a/Auftragstexte.docx
+++ b/Auftragstexte.docx
@@ -1,280 +1,1116 @@
 
 <file path=word/document.xml><?xml version="1.0" encoding="utf-8"?>
-<w:document xmlns:wpc="http://schemas.microsoft.com/office/word/2010/wordprocessingCanvas" xmlns:mc="http://schemas.openxmlformats.org/markup-compatibility/2006" xmlns:o="urn:schemas-microsoft-com:office:office" xmlns:r="http://schemas.openxmlformats.org/officeDocument/2006/relationships" xmlns:m="http://schemas.openxmlformats.org/officeDocument/2006/math" xmlns:v="urn:schemas-microsoft-com:vml" xmlns:wp14="http://schemas.microsoft.com/office/word/2010/wordprocessingDrawing" xmlns:wp="http://schemas.openxmlformats.org/drawingml/2006/wordprocessingDrawing" xmlns:w10="urn:schemas-microsoft-com:office:word" xmlns:w="http://schemas.openxmlformats.org/wordprocessingml/2006/main" xmlns:w14="http://schemas.microsoft.com/office/word/2010/wordml" xmlns:w15="http://schemas.microsoft.com/office/word/2012/wordml" xmlns:wpg="http://schemas.microsoft.com/office/word/2010/wordprocessingGroup" xmlns:wpi="http://schemas.microsoft.com/office/word/2010/wordprocessingInk" xmlns:wne="http://schemas.microsoft.com/office/word/2006/wordml" xmlns:wps="http://schemas.microsoft.com/office/word/2010/wordprocessingShape" mc:Ignorable="w14 w15 wp14">
+<w:document xmlns:wpc="http://schemas.microsoft.com/office/word/2010/wordprocessingCanvas" xmlns:cx="http://schemas.microsoft.com/office/drawing/2014/chartex" xmlns:cx1="http://schemas.microsoft.com/office/drawing/2015/9/8/chartex" xmlns:cx2="http://schemas.microsoft.com/office/drawing/2015/10/21/chartex" xmlns:cx3="http://schemas.microsoft.com/office/drawing/2016/5/9/chartex" xmlns:cx4="http://schemas.microsoft.com/office/drawing/2016/5/10/chartex" xmlns:cx5="http://schemas.microsoft.com/office/drawing/2016/5/11/chartex" xmlns:mc="http://schemas.openxmlformats.org/markup-compatibility/2006" xmlns:o="urn:schemas-microsoft-com:office:office" xmlns:r="http://schemas.openxmlformats.org/officeDocument/2006/relationships" xmlns:m="http://schemas.openxmlformats.org/officeDocument/2006/math" xmlns:v="urn:schemas-microsoft-com:vml" xmlns:wp14="http://schemas.microsoft.com/office/word/2010/wordprocessingDrawing" xmlns:wp="http://schemas.openxmlformats.org/drawingml/2006/wordprocessingDrawing" xmlns:w10="urn:schemas-microsoft-com:office:word" xmlns:w="http://schemas.openxmlformats.org/wordprocessingml/2006/main" xmlns:w14="http://schemas.microsoft.com/office/word/2010/wordml" xmlns:w15="http://schemas.microsoft.com/office/word/2012/wordml" xmlns:w16se="http://schemas.microsoft.com/office/word/2015/wordml/symex" xmlns:wpg="http://schemas.microsoft.com/office/word/2010/wordprocessingGroup" xmlns:wpi="http://schemas.microsoft.com/office/word/2010/wordprocessingInk" xmlns:wne="http://schemas.microsoft.com/office/word/2006/wordml" xmlns:wps="http://schemas.microsoft.com/office/word/2010/wordprocessingShape" mc:Ignorable="w14 w15 w16se wp14">
   <w:body>
     <w:p>
       <w:pPr>
         <w:rPr>
           <w:rFonts w:ascii="Arial" w:hAnsi="Arial" w:cs="Arial"/>
+          <w:b/>
           <w:sz w:val="24"/>
           <w:szCs w:val="24"/>
         </w:rPr>
       </w:pPr>
       <w:bookmarkStart w:id="0" w:name="_GoBack"/>
-      <w:r>
-        <w:rPr>
-          <w:rFonts w:ascii="Arial" w:hAnsi="Arial" w:cs="Arial"/>
-          <w:sz w:val="24"/>
-          <w:szCs w:val="24"/>
-        </w:rPr>
-        <w:t>Düngen Mist</w:t>
-      </w:r>
-    </w:p>
-    <w:p>
-      <w:pPr>
-        <w:rPr>
-          <w:rFonts w:ascii="Arial" w:hAnsi="Arial" w:cs="Arial"/>
-          <w:sz w:val="24"/>
-          <w:szCs w:val="24"/>
-        </w:rPr>
-      </w:pPr>
-      <w:r>
-        <w:rPr>
-          <w:rFonts w:ascii="Arial" w:hAnsi="Arial" w:cs="Arial"/>
-          <w:sz w:val="24"/>
-          <w:szCs w:val="24"/>
-        </w:rPr>
-        <w:t>Düngen Gülle</w:t>
-      </w:r>
-    </w:p>
-    <w:p>
-      <w:pPr>
-        <w:rPr>
-          <w:rFonts w:ascii="Arial" w:hAnsi="Arial" w:cs="Arial"/>
-          <w:sz w:val="24"/>
-          <w:szCs w:val="24"/>
-        </w:rPr>
-      </w:pPr>
-      <w:r>
-        <w:rPr>
-          <w:rFonts w:ascii="Arial" w:hAnsi="Arial" w:cs="Arial"/>
-          <w:sz w:val="24"/>
-          <w:szCs w:val="24"/>
-        </w:rPr>
-        <w:t>Düngen Kunstdünger</w:t>
-      </w:r>
-    </w:p>
-    <w:p>
-      <w:pPr>
-        <w:rPr>
-          <w:rFonts w:ascii="Arial" w:hAnsi="Arial" w:cs="Arial"/>
-          <w:sz w:val="24"/>
-          <w:szCs w:val="24"/>
-        </w:rPr>
-      </w:pPr>
-      <w:r>
-        <w:rPr>
-          <w:rFonts w:ascii="Arial" w:hAnsi="Arial" w:cs="Arial"/>
-          <w:sz w:val="24"/>
-          <w:szCs w:val="24"/>
-        </w:rPr>
-        <w:t>Gras säen</w:t>
-      </w:r>
-    </w:p>
-    <w:p>
-      <w:pPr>
-        <w:rPr>
-          <w:rFonts w:ascii="Arial" w:hAnsi="Arial" w:cs="Arial"/>
-          <w:sz w:val="24"/>
-          <w:szCs w:val="24"/>
-        </w:rPr>
-      </w:pPr>
-      <w:r>
-        <w:rPr>
-          <w:rFonts w:ascii="Arial" w:hAnsi="Arial" w:cs="Arial"/>
-          <w:sz w:val="24"/>
-          <w:szCs w:val="24"/>
-        </w:rPr>
-        <w:t>Weizen säen</w:t>
-      </w:r>
-    </w:p>
-    <w:p>
-      <w:pPr>
-        <w:rPr>
-          <w:rFonts w:ascii="Arial" w:hAnsi="Arial" w:cs="Arial"/>
-          <w:sz w:val="24"/>
-          <w:szCs w:val="24"/>
-        </w:rPr>
-      </w:pPr>
-      <w:r>
-        <w:rPr>
-          <w:rFonts w:ascii="Arial" w:hAnsi="Arial" w:cs="Arial"/>
-          <w:sz w:val="24"/>
-          <w:szCs w:val="24"/>
-        </w:rPr>
-        <w:t>Gerste säen</w:t>
-      </w:r>
-    </w:p>
-    <w:p>
-      <w:pPr>
-        <w:rPr>
-          <w:rFonts w:ascii="Arial" w:hAnsi="Arial" w:cs="Arial"/>
-          <w:sz w:val="24"/>
-          <w:szCs w:val="24"/>
-        </w:rPr>
-      </w:pPr>
-      <w:r>
-        <w:rPr>
-          <w:rFonts w:ascii="Arial" w:hAnsi="Arial" w:cs="Arial"/>
-          <w:sz w:val="24"/>
-          <w:szCs w:val="24"/>
-        </w:rPr>
-        <w:t>Raps säen</w:t>
-      </w:r>
-    </w:p>
-    <w:p>
-      <w:pPr>
-        <w:rPr>
-          <w:rFonts w:ascii="Arial" w:hAnsi="Arial" w:cs="Arial"/>
-          <w:sz w:val="24"/>
-          <w:szCs w:val="24"/>
-        </w:rPr>
-      </w:pPr>
-      <w:r>
-        <w:rPr>
-          <w:rFonts w:ascii="Arial" w:hAnsi="Arial" w:cs="Arial"/>
-          <w:sz w:val="24"/>
-          <w:szCs w:val="24"/>
-        </w:rPr>
-        <w:t>Sonnenblumen säen</w:t>
-      </w:r>
-    </w:p>
-    <w:p>
-      <w:pPr>
-        <w:rPr>
-          <w:rFonts w:ascii="Arial" w:hAnsi="Arial" w:cs="Arial"/>
-          <w:sz w:val="24"/>
-          <w:szCs w:val="24"/>
-        </w:rPr>
-      </w:pPr>
-      <w:r>
-        <w:rPr>
-          <w:rFonts w:ascii="Arial" w:hAnsi="Arial" w:cs="Arial"/>
-          <w:sz w:val="24"/>
-          <w:szCs w:val="24"/>
-        </w:rPr>
-        <w:t>Sojabohnen säen</w:t>
-      </w:r>
-    </w:p>
-    <w:p>
-      <w:pPr>
-        <w:rPr>
-          <w:rFonts w:ascii="Arial" w:hAnsi="Arial" w:cs="Arial"/>
-          <w:sz w:val="24"/>
-          <w:szCs w:val="24"/>
-        </w:rPr>
-      </w:pPr>
-      <w:r>
-        <w:rPr>
-          <w:rFonts w:ascii="Arial" w:hAnsi="Arial" w:cs="Arial"/>
-          <w:sz w:val="24"/>
-          <w:szCs w:val="24"/>
-        </w:rPr>
-        <w:t>Kartoffeln legen</w:t>
-      </w:r>
-    </w:p>
-    <w:p>
-      <w:pPr>
-        <w:rPr>
-          <w:rFonts w:ascii="Arial" w:hAnsi="Arial" w:cs="Arial"/>
-          <w:sz w:val="24"/>
-          <w:szCs w:val="24"/>
-        </w:rPr>
-      </w:pPr>
-      <w:r>
-        <w:rPr>
-          <w:rFonts w:ascii="Arial" w:hAnsi="Arial" w:cs="Arial"/>
-          <w:sz w:val="24"/>
-          <w:szCs w:val="24"/>
-        </w:rPr>
-        <w:t>Mais drillen</w:t>
-      </w:r>
-    </w:p>
-    <w:p>
-      <w:pPr>
-        <w:rPr>
-          <w:rFonts w:ascii="Arial" w:hAnsi="Arial" w:cs="Arial"/>
-          <w:sz w:val="24"/>
-          <w:szCs w:val="24"/>
-        </w:rPr>
-      </w:pPr>
-      <w:r>
-        <w:rPr>
-          <w:rFonts w:ascii="Arial" w:hAnsi="Arial" w:cs="Arial"/>
-          <w:sz w:val="24"/>
-          <w:szCs w:val="24"/>
-        </w:rPr>
-        <w:t>Zuckerrüben drillen</w:t>
-      </w:r>
-    </w:p>
-    <w:p>
-      <w:pPr>
-        <w:rPr>
-          <w:rFonts w:ascii="Arial" w:hAnsi="Arial" w:cs="Arial"/>
-          <w:sz w:val="24"/>
-          <w:szCs w:val="24"/>
-        </w:rPr>
-      </w:pPr>
-      <w:r>
-        <w:rPr>
-          <w:rFonts w:ascii="Arial" w:hAnsi="Arial" w:cs="Arial"/>
-          <w:sz w:val="24"/>
-          <w:szCs w:val="24"/>
-        </w:rPr>
-        <w:t>Pflügen</w:t>
-      </w:r>
-    </w:p>
-    <w:p>
-      <w:pPr>
-        <w:rPr>
-          <w:rFonts w:ascii="Arial" w:hAnsi="Arial" w:cs="Arial"/>
-          <w:sz w:val="24"/>
-          <w:szCs w:val="24"/>
-        </w:rPr>
-      </w:pPr>
-      <w:r>
-        <w:rPr>
-          <w:rFonts w:ascii="Arial" w:hAnsi="Arial" w:cs="Arial"/>
-          <w:sz w:val="24"/>
-          <w:szCs w:val="24"/>
-        </w:rPr>
-        <w:t>Grubbern</w:t>
-      </w:r>
-    </w:p>
-    <w:p>
-      <w:pPr>
-        <w:rPr>
-          <w:rFonts w:ascii="Arial" w:hAnsi="Arial" w:cs="Arial"/>
-          <w:sz w:val="24"/>
-          <w:szCs w:val="24"/>
-        </w:rPr>
-      </w:pPr>
-      <w:r>
-        <w:rPr>
-          <w:rFonts w:ascii="Arial" w:hAnsi="Arial" w:cs="Arial"/>
-          <w:sz w:val="24"/>
-          <w:szCs w:val="24"/>
-        </w:rPr>
-        <w:t>Ernten</w:t>
-      </w:r>
-    </w:p>
-    <w:p>
-      <w:pPr>
-        <w:rPr>
-          <w:rFonts w:ascii="Arial" w:hAnsi="Arial" w:cs="Arial"/>
-          <w:sz w:val="24"/>
-          <w:szCs w:val="24"/>
-        </w:rPr>
-      </w:pPr>
-      <w:r>
-        <w:rPr>
-          <w:rFonts w:ascii="Arial" w:hAnsi="Arial" w:cs="Arial"/>
-          <w:sz w:val="24"/>
-          <w:szCs w:val="24"/>
-        </w:rPr>
-        <w:t>Transportauftrag</w:t>
-      </w:r>
       <w:bookmarkEnd w:id="0"/>
+      <w:r>
+        <w:rPr>
+          <w:rFonts w:ascii="Arial" w:hAnsi="Arial" w:cs="Arial"/>
+          <w:b/>
+          <w:sz w:val="24"/>
+          <w:szCs w:val="24"/>
+        </w:rPr>
+        <w:t>Früchte</w:t>
+      </w:r>
+    </w:p>
+    <w:p>
+      <w:pPr>
+        <w:rPr>
+          <w:rFonts w:ascii="Arial" w:hAnsi="Arial" w:cs="Arial"/>
+          <w:sz w:val="24"/>
+          <w:szCs w:val="24"/>
+        </w:rPr>
+      </w:pPr>
+      <w:r>
+        <w:rPr>
+          <w:rFonts w:ascii="Arial" w:hAnsi="Arial" w:cs="Arial"/>
+          <w:sz w:val="24"/>
+          <w:szCs w:val="24"/>
+        </w:rPr>
+        <w:t>Sonnenblumen = 1,</w:t>
+      </w:r>
+    </w:p>
+    <w:p>
+      <w:pPr>
+        <w:rPr>
+          <w:rFonts w:ascii="Arial" w:hAnsi="Arial" w:cs="Arial"/>
+          <w:sz w:val="24"/>
+          <w:szCs w:val="24"/>
+        </w:rPr>
+      </w:pPr>
+      <w:r>
+        <w:rPr>
+          <w:rFonts w:ascii="Arial" w:hAnsi="Arial" w:cs="Arial"/>
+          <w:sz w:val="24"/>
+          <w:szCs w:val="24"/>
+        </w:rPr>
+        <w:t>Sojabohnen = 2,</w:t>
+      </w:r>
+    </w:p>
+    <w:p>
+      <w:pPr>
+        <w:rPr>
+          <w:rFonts w:ascii="Arial" w:hAnsi="Arial" w:cs="Arial"/>
+          <w:sz w:val="24"/>
+          <w:szCs w:val="24"/>
+        </w:rPr>
+      </w:pPr>
+      <w:r>
+        <w:rPr>
+          <w:rFonts w:ascii="Arial" w:hAnsi="Arial" w:cs="Arial"/>
+          <w:sz w:val="24"/>
+          <w:szCs w:val="24"/>
+        </w:rPr>
+        <w:t>Raps = 3,</w:t>
+      </w:r>
+    </w:p>
+    <w:p>
+      <w:pPr>
+        <w:rPr>
+          <w:rFonts w:ascii="Arial" w:hAnsi="Arial" w:cs="Arial"/>
+          <w:sz w:val="24"/>
+          <w:szCs w:val="24"/>
+        </w:rPr>
+      </w:pPr>
+      <w:r>
+        <w:rPr>
+          <w:rFonts w:ascii="Arial" w:hAnsi="Arial" w:cs="Arial"/>
+          <w:sz w:val="24"/>
+          <w:szCs w:val="24"/>
+        </w:rPr>
+        <w:t>Mais = 4,</w:t>
+      </w:r>
+    </w:p>
+    <w:p>
+      <w:pPr>
+        <w:rPr>
+          <w:rFonts w:ascii="Arial" w:hAnsi="Arial" w:cs="Arial"/>
+          <w:sz w:val="24"/>
+          <w:szCs w:val="24"/>
+        </w:rPr>
+      </w:pPr>
+      <w:r>
+        <w:rPr>
+          <w:rFonts w:ascii="Arial" w:hAnsi="Arial" w:cs="Arial"/>
+          <w:sz w:val="24"/>
+          <w:szCs w:val="24"/>
+        </w:rPr>
+        <w:t>Gerste = 5,</w:t>
+      </w:r>
+    </w:p>
+    <w:p>
+      <w:pPr>
+        <w:rPr>
+          <w:rFonts w:ascii="Arial" w:hAnsi="Arial" w:cs="Arial"/>
+          <w:sz w:val="24"/>
+          <w:szCs w:val="24"/>
+        </w:rPr>
+      </w:pPr>
+      <w:r>
+        <w:rPr>
+          <w:rFonts w:ascii="Arial" w:hAnsi="Arial" w:cs="Arial"/>
+          <w:sz w:val="24"/>
+          <w:szCs w:val="24"/>
+        </w:rPr>
+        <w:t>Weizen = 6,</w:t>
+      </w:r>
+    </w:p>
+    <w:p>
+      <w:pPr>
+        <w:rPr>
+          <w:rFonts w:ascii="Arial" w:hAnsi="Arial" w:cs="Arial"/>
+          <w:sz w:val="24"/>
+          <w:szCs w:val="24"/>
+        </w:rPr>
+      </w:pPr>
+      <w:proofErr w:type="spellStart"/>
+      <w:r>
+        <w:rPr>
+          <w:rFonts w:ascii="Arial" w:hAnsi="Arial" w:cs="Arial"/>
+          <w:sz w:val="24"/>
+          <w:szCs w:val="24"/>
+        </w:rPr>
+        <w:t>Oelrettich</w:t>
+      </w:r>
+      <w:proofErr w:type="spellEnd"/>
+      <w:r>
+        <w:rPr>
+          <w:rFonts w:ascii="Arial" w:hAnsi="Arial" w:cs="Arial"/>
+          <w:sz w:val="24"/>
+          <w:szCs w:val="24"/>
+        </w:rPr>
+        <w:t xml:space="preserve"> = 7,</w:t>
+      </w:r>
+    </w:p>
+    <w:p>
+      <w:pPr>
+        <w:rPr>
+          <w:rFonts w:ascii="Arial" w:hAnsi="Arial" w:cs="Arial"/>
+          <w:sz w:val="24"/>
+          <w:szCs w:val="24"/>
+        </w:rPr>
+      </w:pPr>
+      <w:r>
+        <w:rPr>
+          <w:rFonts w:ascii="Arial" w:hAnsi="Arial" w:cs="Arial"/>
+          <w:sz w:val="24"/>
+          <w:szCs w:val="24"/>
+        </w:rPr>
+        <w:t>Gras = 8,</w:t>
+      </w:r>
+    </w:p>
+    <w:p>
+      <w:pPr>
+        <w:rPr>
+          <w:rFonts w:ascii="Arial" w:hAnsi="Arial" w:cs="Arial"/>
+          <w:sz w:val="24"/>
+          <w:szCs w:val="24"/>
+        </w:rPr>
+      </w:pPr>
+      <w:r>
+        <w:rPr>
+          <w:rFonts w:ascii="Arial" w:hAnsi="Arial" w:cs="Arial"/>
+          <w:sz w:val="24"/>
+          <w:szCs w:val="24"/>
+        </w:rPr>
+        <w:t>Kartoffeln = 9,</w:t>
+      </w:r>
+    </w:p>
+    <w:p>
+      <w:pPr>
+        <w:rPr>
+          <w:rFonts w:ascii="Arial" w:hAnsi="Arial" w:cs="Arial"/>
+          <w:sz w:val="24"/>
+          <w:szCs w:val="24"/>
+        </w:rPr>
+      </w:pPr>
+      <w:r>
+        <w:rPr>
+          <w:rFonts w:ascii="Arial" w:hAnsi="Arial" w:cs="Arial"/>
+          <w:sz w:val="24"/>
+          <w:szCs w:val="24"/>
+        </w:rPr>
+        <w:t>Zuckerrüben = 10,</w:t>
+      </w:r>
+    </w:p>
+    <w:p>
+      <w:pPr>
+        <w:rPr>
+          <w:rFonts w:ascii="Arial" w:hAnsi="Arial" w:cs="Arial"/>
+          <w:sz w:val="24"/>
+          <w:szCs w:val="24"/>
+        </w:rPr>
+      </w:pPr>
+      <w:r>
+        <w:rPr>
+          <w:rFonts w:ascii="Arial" w:hAnsi="Arial" w:cs="Arial"/>
+          <w:sz w:val="24"/>
+          <w:szCs w:val="24"/>
+        </w:rPr>
+        <w:t>Stroh = 11</w:t>
+      </w:r>
+    </w:p>
+    <w:p>
+      <w:pPr>
+        <w:rPr>
+          <w:rFonts w:ascii="Arial" w:hAnsi="Arial" w:cs="Arial"/>
+          <w:sz w:val="24"/>
+          <w:szCs w:val="24"/>
+        </w:rPr>
+      </w:pPr>
+    </w:p>
+    <w:p>
+      <w:pPr>
+        <w:rPr>
+          <w:rFonts w:ascii="Arial" w:hAnsi="Arial" w:cs="Arial"/>
+          <w:b/>
+          <w:sz w:val="24"/>
+          <w:szCs w:val="24"/>
+        </w:rPr>
+      </w:pPr>
+      <w:r>
+        <w:rPr>
+          <w:rFonts w:ascii="Arial" w:hAnsi="Arial" w:cs="Arial"/>
+          <w:b/>
+          <w:sz w:val="24"/>
+          <w:szCs w:val="24"/>
+        </w:rPr>
+        <w:t>Wachstum</w:t>
+      </w:r>
+    </w:p>
+    <w:p>
+      <w:pPr>
+        <w:rPr>
+          <w:rFonts w:ascii="Arial" w:hAnsi="Arial" w:cs="Arial"/>
+          <w:sz w:val="24"/>
+          <w:szCs w:val="24"/>
+        </w:rPr>
+      </w:pPr>
+      <w:proofErr w:type="spellStart"/>
+      <w:r>
+        <w:rPr>
+          <w:rFonts w:ascii="Arial" w:hAnsi="Arial" w:cs="Arial"/>
+          <w:sz w:val="24"/>
+          <w:szCs w:val="24"/>
+        </w:rPr>
+        <w:t>Gesaeet</w:t>
+      </w:r>
+      <w:proofErr w:type="spellEnd"/>
+      <w:r>
+        <w:rPr>
+          <w:rFonts w:ascii="Arial" w:hAnsi="Arial" w:cs="Arial"/>
+          <w:sz w:val="24"/>
+          <w:szCs w:val="24"/>
+        </w:rPr>
+        <w:t>,</w:t>
+      </w:r>
+    </w:p>
+    <w:p>
+      <w:pPr>
+        <w:rPr>
+          <w:rFonts w:ascii="Arial" w:hAnsi="Arial" w:cs="Arial"/>
+          <w:sz w:val="24"/>
+          <w:szCs w:val="24"/>
+        </w:rPr>
+      </w:pPr>
+      <w:r>
+        <w:rPr>
+          <w:rFonts w:ascii="Arial" w:hAnsi="Arial" w:cs="Arial"/>
+          <w:sz w:val="24"/>
+          <w:szCs w:val="24"/>
+        </w:rPr>
+        <w:t>Gegrubbert,</w:t>
+      </w:r>
+    </w:p>
+    <w:p>
+      <w:pPr>
+        <w:rPr>
+          <w:rFonts w:ascii="Arial" w:hAnsi="Arial" w:cs="Arial"/>
+          <w:sz w:val="24"/>
+          <w:szCs w:val="24"/>
+        </w:rPr>
+      </w:pPr>
+      <w:r>
+        <w:rPr>
+          <w:rFonts w:ascii="Arial" w:hAnsi="Arial" w:cs="Arial"/>
+          <w:sz w:val="24"/>
+          <w:szCs w:val="24"/>
+        </w:rPr>
+        <w:t>Gepflügt,</w:t>
+      </w:r>
+    </w:p>
+    <w:p>
+      <w:pPr>
+        <w:rPr>
+          <w:rFonts w:ascii="Arial" w:hAnsi="Arial" w:cs="Arial"/>
+          <w:sz w:val="24"/>
+          <w:szCs w:val="24"/>
+        </w:rPr>
+      </w:pPr>
+      <w:r>
+        <w:rPr>
+          <w:rFonts w:ascii="Arial" w:hAnsi="Arial" w:cs="Arial"/>
+          <w:sz w:val="24"/>
+          <w:szCs w:val="24"/>
+        </w:rPr>
+        <w:t>Ernt</w:t>
+      </w:r>
+      <w:r>
+        <w:rPr>
+          <w:rFonts w:ascii="Arial" w:hAnsi="Arial" w:cs="Arial"/>
+          <w:sz w:val="24"/>
+          <w:szCs w:val="24"/>
+        </w:rPr>
+        <w:t>e</w:t>
+      </w:r>
+      <w:r>
+        <w:rPr>
+          <w:rFonts w:ascii="Arial" w:hAnsi="Arial" w:cs="Arial"/>
+          <w:sz w:val="24"/>
+          <w:szCs w:val="24"/>
+        </w:rPr>
+        <w:t>reif,</w:t>
+      </w:r>
+    </w:p>
+    <w:p>
+      <w:pPr>
+        <w:rPr>
+          <w:rFonts w:ascii="Arial" w:hAnsi="Arial" w:cs="Arial"/>
+          <w:sz w:val="24"/>
+          <w:szCs w:val="24"/>
+        </w:rPr>
+      </w:pPr>
+      <w:r>
+        <w:rPr>
+          <w:rFonts w:ascii="Arial" w:hAnsi="Arial" w:cs="Arial"/>
+          <w:sz w:val="24"/>
+          <w:szCs w:val="24"/>
+        </w:rPr>
+        <w:t>Geerntet</w:t>
+      </w:r>
+    </w:p>
+    <w:p>
+      <w:pPr>
+        <w:rPr>
+          <w:rFonts w:ascii="Arial" w:hAnsi="Arial" w:cs="Arial"/>
+          <w:sz w:val="24"/>
+          <w:szCs w:val="24"/>
+        </w:rPr>
+      </w:pPr>
+    </w:p>
+    <w:p>
+      <w:pPr>
+        <w:rPr>
+          <w:rFonts w:ascii="Arial" w:hAnsi="Arial" w:cs="Arial"/>
+          <w:b/>
+          <w:sz w:val="24"/>
+          <w:szCs w:val="24"/>
+        </w:rPr>
+      </w:pPr>
+      <w:r>
+        <w:rPr>
+          <w:rFonts w:ascii="Arial" w:hAnsi="Arial" w:cs="Arial"/>
+          <w:b/>
+          <w:sz w:val="24"/>
+          <w:szCs w:val="24"/>
+        </w:rPr>
+        <w:t>Düngestufe</w:t>
+      </w:r>
+    </w:p>
+    <w:p>
+      <w:pPr>
+        <w:rPr>
+          <w:rFonts w:ascii="Arial" w:hAnsi="Arial" w:cs="Arial"/>
+          <w:sz w:val="24"/>
+          <w:szCs w:val="24"/>
+        </w:rPr>
+      </w:pPr>
+      <w:r>
+        <w:rPr>
+          <w:rFonts w:ascii="Arial" w:hAnsi="Arial" w:cs="Arial"/>
+          <w:sz w:val="24"/>
+          <w:szCs w:val="24"/>
+        </w:rPr>
+        <w:t>Stufe0,</w:t>
+      </w:r>
+    </w:p>
+    <w:p>
+      <w:pPr>
+        <w:rPr>
+          <w:rFonts w:ascii="Arial" w:hAnsi="Arial" w:cs="Arial"/>
+          <w:sz w:val="24"/>
+          <w:szCs w:val="24"/>
+        </w:rPr>
+      </w:pPr>
+      <w:r>
+        <w:rPr>
+          <w:rFonts w:ascii="Arial" w:hAnsi="Arial" w:cs="Arial"/>
+          <w:sz w:val="24"/>
+          <w:szCs w:val="24"/>
+        </w:rPr>
+        <w:t>Stufe1,</w:t>
+      </w:r>
+    </w:p>
+    <w:p>
+      <w:pPr>
+        <w:rPr>
+          <w:rFonts w:ascii="Arial" w:hAnsi="Arial" w:cs="Arial"/>
+          <w:sz w:val="24"/>
+          <w:szCs w:val="24"/>
+        </w:rPr>
+      </w:pPr>
+      <w:r>
+        <w:rPr>
+          <w:rFonts w:ascii="Arial" w:hAnsi="Arial" w:cs="Arial"/>
+          <w:sz w:val="24"/>
+          <w:szCs w:val="24"/>
+        </w:rPr>
+        <w:t>Stufe2,</w:t>
+      </w:r>
+    </w:p>
+    <w:p>
+      <w:pPr>
+        <w:rPr>
+          <w:rFonts w:ascii="Arial" w:hAnsi="Arial" w:cs="Arial"/>
+          <w:sz w:val="24"/>
+          <w:szCs w:val="24"/>
+        </w:rPr>
+      </w:pPr>
+      <w:r>
+        <w:rPr>
+          <w:rFonts w:ascii="Arial" w:hAnsi="Arial" w:cs="Arial"/>
+          <w:sz w:val="24"/>
+          <w:szCs w:val="24"/>
+        </w:rPr>
+        <w:t>Stufe3</w:t>
+      </w:r>
+    </w:p>
+    <w:p>
+      <w:pPr>
+        <w:rPr>
+          <w:rFonts w:ascii="Arial" w:hAnsi="Arial" w:cs="Arial"/>
+          <w:sz w:val="24"/>
+          <w:szCs w:val="24"/>
+        </w:rPr>
+      </w:pPr>
+    </w:p>
+    <w:p>
+      <w:pPr>
+        <w:rPr>
+          <w:rFonts w:ascii="Arial" w:hAnsi="Arial" w:cs="Arial"/>
+          <w:b/>
+          <w:sz w:val="24"/>
+          <w:szCs w:val="24"/>
+        </w:rPr>
+      </w:pPr>
+      <w:r>
+        <w:rPr>
+          <w:rFonts w:ascii="Arial" w:hAnsi="Arial" w:cs="Arial"/>
+          <w:b/>
+          <w:sz w:val="24"/>
+          <w:szCs w:val="24"/>
+        </w:rPr>
+        <w:t>Pflugstatus</w:t>
+      </w:r>
+    </w:p>
+    <w:p>
+      <w:pPr>
+        <w:rPr>
+          <w:rFonts w:ascii="Arial" w:hAnsi="Arial" w:cs="Arial"/>
+          <w:sz w:val="24"/>
+          <w:szCs w:val="24"/>
+        </w:rPr>
+      </w:pPr>
+      <w:proofErr w:type="spellStart"/>
+      <w:r>
+        <w:rPr>
+          <w:rFonts w:ascii="Arial" w:hAnsi="Arial" w:cs="Arial"/>
+          <w:sz w:val="24"/>
+          <w:szCs w:val="24"/>
+        </w:rPr>
+        <w:t>MussGepflügtWerden</w:t>
+      </w:r>
+      <w:proofErr w:type="spellEnd"/>
+      <w:r>
+        <w:rPr>
+          <w:rFonts w:ascii="Arial" w:hAnsi="Arial" w:cs="Arial"/>
+          <w:sz w:val="24"/>
+          <w:szCs w:val="24"/>
+        </w:rPr>
+        <w:t>,</w:t>
+      </w:r>
+    </w:p>
+    <w:p>
+      <w:pPr>
+        <w:rPr>
+          <w:rFonts w:ascii="Arial" w:hAnsi="Arial" w:cs="Arial"/>
+          <w:sz w:val="24"/>
+          <w:szCs w:val="24"/>
+        </w:rPr>
+      </w:pPr>
+      <w:r>
+        <w:rPr>
+          <w:rFonts w:ascii="Arial" w:hAnsi="Arial" w:cs="Arial"/>
+          <w:sz w:val="24"/>
+          <w:szCs w:val="24"/>
+        </w:rPr>
+        <w:t>Gepflügt1,</w:t>
+      </w:r>
+    </w:p>
+    <w:p>
+      <w:pPr>
+        <w:rPr>
+          <w:rFonts w:ascii="Arial" w:hAnsi="Arial" w:cs="Arial"/>
+          <w:sz w:val="24"/>
+          <w:szCs w:val="24"/>
+        </w:rPr>
+      </w:pPr>
+      <w:r>
+        <w:rPr>
+          <w:rFonts w:ascii="Arial" w:hAnsi="Arial" w:cs="Arial"/>
+          <w:sz w:val="24"/>
+          <w:szCs w:val="24"/>
+        </w:rPr>
+        <w:t>Gepflügt2,</w:t>
+      </w:r>
+    </w:p>
+    <w:p>
+      <w:pPr>
+        <w:rPr>
+          <w:rFonts w:ascii="Arial" w:hAnsi="Arial" w:cs="Arial"/>
+          <w:sz w:val="24"/>
+          <w:szCs w:val="24"/>
+        </w:rPr>
+      </w:pPr>
+      <w:r>
+        <w:rPr>
+          <w:rFonts w:ascii="Arial" w:hAnsi="Arial" w:cs="Arial"/>
+          <w:sz w:val="24"/>
+          <w:szCs w:val="24"/>
+        </w:rPr>
+        <w:t>Gepflügt3</w:t>
+      </w:r>
+    </w:p>
+    <w:p>
+      <w:pPr>
+        <w:rPr>
+          <w:rFonts w:ascii="Arial" w:hAnsi="Arial" w:cs="Arial"/>
+          <w:sz w:val="24"/>
+          <w:szCs w:val="24"/>
+        </w:rPr>
+      </w:pPr>
+    </w:p>
+    <w:p>
+      <w:pPr>
+        <w:rPr>
+          <w:rFonts w:ascii="Arial" w:hAnsi="Arial" w:cs="Arial"/>
+          <w:b/>
+          <w:sz w:val="24"/>
+          <w:szCs w:val="24"/>
+        </w:rPr>
+      </w:pPr>
+      <w:r>
+        <w:rPr>
+          <w:rFonts w:ascii="Arial" w:hAnsi="Arial" w:cs="Arial"/>
+          <w:b/>
+          <w:sz w:val="24"/>
+          <w:szCs w:val="24"/>
+        </w:rPr>
+        <w:t>Düngersorten</w:t>
+      </w:r>
+    </w:p>
+    <w:p>
+      <w:pPr>
+        <w:rPr>
+          <w:rFonts w:ascii="Arial" w:hAnsi="Arial" w:cs="Arial"/>
+          <w:sz w:val="24"/>
+          <w:szCs w:val="24"/>
+        </w:rPr>
+      </w:pPr>
+      <w:r>
+        <w:rPr>
+          <w:rFonts w:ascii="Arial" w:hAnsi="Arial" w:cs="Arial"/>
+          <w:sz w:val="24"/>
+          <w:szCs w:val="24"/>
+        </w:rPr>
+        <w:t>Kunstdünger,</w:t>
+      </w:r>
+    </w:p>
+    <w:p>
+      <w:pPr>
+        <w:rPr>
+          <w:rFonts w:ascii="Arial" w:hAnsi="Arial" w:cs="Arial"/>
+          <w:sz w:val="24"/>
+          <w:szCs w:val="24"/>
+        </w:rPr>
+      </w:pPr>
+      <w:r>
+        <w:rPr>
+          <w:rFonts w:ascii="Arial" w:hAnsi="Arial" w:cs="Arial"/>
+          <w:sz w:val="24"/>
+          <w:szCs w:val="24"/>
+        </w:rPr>
+        <w:t>Gülle,</w:t>
+      </w:r>
+    </w:p>
+    <w:p>
+      <w:pPr>
+        <w:rPr>
+          <w:rFonts w:ascii="Arial" w:hAnsi="Arial" w:cs="Arial"/>
+          <w:sz w:val="24"/>
+          <w:szCs w:val="24"/>
+        </w:rPr>
+      </w:pPr>
+      <w:r>
+        <w:rPr>
+          <w:rFonts w:ascii="Arial" w:hAnsi="Arial" w:cs="Arial"/>
+          <w:sz w:val="24"/>
+          <w:szCs w:val="24"/>
+        </w:rPr>
+        <w:t>Mist</w:t>
+      </w:r>
+    </w:p>
+    <w:p>
+      <w:pPr>
+        <w:rPr>
+          <w:rFonts w:ascii="Arial" w:hAnsi="Arial" w:cs="Arial"/>
+          <w:sz w:val="24"/>
+          <w:szCs w:val="24"/>
+        </w:rPr>
+      </w:pPr>
+    </w:p>
+    <w:p>
+      <w:pPr>
+        <w:rPr>
+          <w:rFonts w:ascii="Arial" w:hAnsi="Arial" w:cs="Arial"/>
+          <w:b/>
+          <w:sz w:val="24"/>
+          <w:szCs w:val="24"/>
+        </w:rPr>
+      </w:pPr>
+      <w:r>
+        <w:rPr>
+          <w:rFonts w:ascii="Arial" w:hAnsi="Arial" w:cs="Arial"/>
+          <w:b/>
+          <w:sz w:val="24"/>
+          <w:szCs w:val="24"/>
+        </w:rPr>
+        <w:t>Aufgaben</w:t>
+      </w:r>
+    </w:p>
+    <w:p>
+      <w:pPr>
+        <w:ind w:left="708" w:hanging="708"/>
+        <w:rPr>
+          <w:rFonts w:ascii="Arial" w:hAnsi="Arial" w:cs="Arial"/>
+          <w:sz w:val="24"/>
+          <w:szCs w:val="24"/>
+        </w:rPr>
+      </w:pPr>
+      <w:r>
+        <w:rPr>
+          <w:rFonts w:ascii="Arial" w:hAnsi="Arial" w:cs="Arial"/>
+          <w:sz w:val="24"/>
+          <w:szCs w:val="24"/>
+        </w:rPr>
+        <w:t>drillen,</w:t>
+      </w:r>
+    </w:p>
+    <w:p>
+      <w:pPr>
+        <w:ind w:left="708" w:hanging="708"/>
+        <w:rPr>
+          <w:rFonts w:ascii="Arial" w:hAnsi="Arial" w:cs="Arial"/>
+          <w:sz w:val="24"/>
+          <w:szCs w:val="24"/>
+        </w:rPr>
+      </w:pPr>
+      <w:proofErr w:type="spellStart"/>
+      <w:r>
+        <w:rPr>
+          <w:rFonts w:ascii="Arial" w:hAnsi="Arial" w:cs="Arial"/>
+          <w:sz w:val="24"/>
+          <w:szCs w:val="24"/>
+        </w:rPr>
+        <w:t>saeen</w:t>
+      </w:r>
+      <w:proofErr w:type="spellEnd"/>
+      <w:r>
+        <w:rPr>
+          <w:rFonts w:ascii="Arial" w:hAnsi="Arial" w:cs="Arial"/>
+          <w:sz w:val="24"/>
+          <w:szCs w:val="24"/>
+        </w:rPr>
+        <w:t>,</w:t>
+      </w:r>
+    </w:p>
+    <w:p>
+      <w:pPr>
+        <w:ind w:left="708" w:hanging="708"/>
+        <w:rPr>
+          <w:rFonts w:ascii="Arial" w:hAnsi="Arial" w:cs="Arial"/>
+          <w:sz w:val="24"/>
+          <w:szCs w:val="24"/>
+        </w:rPr>
+      </w:pPr>
+      <w:proofErr w:type="spellStart"/>
+      <w:r>
+        <w:rPr>
+          <w:rFonts w:ascii="Arial" w:hAnsi="Arial" w:cs="Arial"/>
+          <w:sz w:val="24"/>
+          <w:szCs w:val="24"/>
+        </w:rPr>
+        <w:t>duengen</w:t>
+      </w:r>
+      <w:proofErr w:type="spellEnd"/>
+      <w:r>
+        <w:rPr>
+          <w:rFonts w:ascii="Arial" w:hAnsi="Arial" w:cs="Arial"/>
+          <w:sz w:val="24"/>
+          <w:szCs w:val="24"/>
+        </w:rPr>
+        <w:t>,</w:t>
+      </w:r>
+    </w:p>
+    <w:p>
+      <w:pPr>
+        <w:ind w:left="708" w:hanging="708"/>
+        <w:rPr>
+          <w:rFonts w:ascii="Arial" w:hAnsi="Arial" w:cs="Arial"/>
+          <w:sz w:val="24"/>
+          <w:szCs w:val="24"/>
+        </w:rPr>
+      </w:pPr>
+      <w:proofErr w:type="spellStart"/>
+      <w:r>
+        <w:rPr>
+          <w:rFonts w:ascii="Arial" w:hAnsi="Arial" w:cs="Arial"/>
+          <w:sz w:val="24"/>
+          <w:szCs w:val="24"/>
+        </w:rPr>
+        <w:t>pfluegen</w:t>
+      </w:r>
+      <w:proofErr w:type="spellEnd"/>
+      <w:r>
+        <w:rPr>
+          <w:rFonts w:ascii="Arial" w:hAnsi="Arial" w:cs="Arial"/>
+          <w:sz w:val="24"/>
+          <w:szCs w:val="24"/>
+        </w:rPr>
+        <w:t>,</w:t>
+      </w:r>
+    </w:p>
+    <w:p>
+      <w:pPr>
+        <w:ind w:left="708" w:hanging="708"/>
+        <w:rPr>
+          <w:rFonts w:ascii="Arial" w:hAnsi="Arial" w:cs="Arial"/>
+          <w:sz w:val="24"/>
+          <w:szCs w:val="24"/>
+        </w:rPr>
+      </w:pPr>
+      <w:r>
+        <w:rPr>
+          <w:rFonts w:ascii="Arial" w:hAnsi="Arial" w:cs="Arial"/>
+          <w:sz w:val="24"/>
+          <w:szCs w:val="24"/>
+        </w:rPr>
+        <w:t>Grubbern,</w:t>
+      </w:r>
+    </w:p>
+    <w:p>
+      <w:pPr>
+        <w:ind w:left="708" w:hanging="708"/>
+        <w:rPr>
+          <w:rFonts w:ascii="Arial" w:hAnsi="Arial" w:cs="Arial"/>
+          <w:sz w:val="24"/>
+          <w:szCs w:val="24"/>
+        </w:rPr>
+      </w:pPr>
+      <w:r>
+        <w:rPr>
+          <w:rFonts w:ascii="Arial" w:hAnsi="Arial" w:cs="Arial"/>
+          <w:sz w:val="24"/>
+          <w:szCs w:val="24"/>
+        </w:rPr>
+        <w:t>streuen,</w:t>
+      </w:r>
+    </w:p>
+    <w:p>
+      <w:pPr>
+        <w:ind w:left="708" w:hanging="708"/>
+        <w:rPr>
+          <w:rFonts w:ascii="Arial" w:hAnsi="Arial" w:cs="Arial"/>
+          <w:sz w:val="24"/>
+          <w:szCs w:val="24"/>
+        </w:rPr>
+      </w:pPr>
+      <w:r>
+        <w:rPr>
+          <w:rFonts w:ascii="Arial" w:hAnsi="Arial" w:cs="Arial"/>
+          <w:sz w:val="24"/>
+          <w:szCs w:val="24"/>
+        </w:rPr>
+        <w:t>fahren,</w:t>
+      </w:r>
+    </w:p>
+    <w:p>
+      <w:pPr>
+        <w:ind w:left="708" w:hanging="708"/>
+        <w:rPr>
+          <w:rFonts w:ascii="Arial" w:hAnsi="Arial" w:cs="Arial"/>
+          <w:sz w:val="24"/>
+          <w:szCs w:val="24"/>
+        </w:rPr>
+      </w:pPr>
+      <w:r>
+        <w:rPr>
+          <w:rFonts w:ascii="Arial" w:hAnsi="Arial" w:cs="Arial"/>
+          <w:sz w:val="24"/>
+          <w:szCs w:val="24"/>
+        </w:rPr>
+        <w:t>transportieren,</w:t>
+      </w:r>
+    </w:p>
+    <w:p>
+      <w:pPr>
+        <w:ind w:left="708" w:hanging="708"/>
+        <w:rPr>
+          <w:rFonts w:ascii="Arial" w:hAnsi="Arial" w:cs="Arial"/>
+          <w:sz w:val="24"/>
+          <w:szCs w:val="24"/>
+        </w:rPr>
+      </w:pPr>
+      <w:r>
+        <w:rPr>
+          <w:rFonts w:ascii="Arial" w:hAnsi="Arial" w:cs="Arial"/>
+          <w:sz w:val="24"/>
+          <w:szCs w:val="24"/>
+        </w:rPr>
+        <w:t>abfahren,</w:t>
+      </w:r>
+    </w:p>
+    <w:p>
+      <w:pPr>
+        <w:ind w:left="708" w:hanging="708"/>
+        <w:rPr>
+          <w:rFonts w:ascii="Arial" w:hAnsi="Arial" w:cs="Arial"/>
+          <w:sz w:val="24"/>
+          <w:szCs w:val="24"/>
+        </w:rPr>
+      </w:pPr>
+      <w:r>
+        <w:rPr>
+          <w:rFonts w:ascii="Arial" w:hAnsi="Arial" w:cs="Arial"/>
+          <w:sz w:val="24"/>
+          <w:szCs w:val="24"/>
+        </w:rPr>
+        <w:t>ernten,</w:t>
+      </w:r>
+    </w:p>
+    <w:p>
+      <w:pPr>
+        <w:ind w:left="708" w:hanging="708"/>
+        <w:rPr>
+          <w:rFonts w:ascii="Arial" w:hAnsi="Arial" w:cs="Arial"/>
+          <w:sz w:val="24"/>
+          <w:szCs w:val="24"/>
+        </w:rPr>
+      </w:pPr>
+      <w:proofErr w:type="spellStart"/>
+      <w:r>
+        <w:rPr>
+          <w:rFonts w:ascii="Arial" w:hAnsi="Arial" w:cs="Arial"/>
+          <w:sz w:val="24"/>
+          <w:szCs w:val="24"/>
+        </w:rPr>
+        <w:t>maehen</w:t>
+      </w:r>
+      <w:proofErr w:type="spellEnd"/>
+      <w:r>
+        <w:rPr>
+          <w:rFonts w:ascii="Arial" w:hAnsi="Arial" w:cs="Arial"/>
+          <w:sz w:val="24"/>
+          <w:szCs w:val="24"/>
+        </w:rPr>
+        <w:t>,</w:t>
+      </w:r>
+    </w:p>
+    <w:p>
+      <w:pPr>
+        <w:ind w:left="708" w:hanging="708"/>
+        <w:rPr>
+          <w:rFonts w:ascii="Arial" w:hAnsi="Arial" w:cs="Arial"/>
+          <w:sz w:val="24"/>
+          <w:szCs w:val="24"/>
+        </w:rPr>
+      </w:pPr>
+      <w:r>
+        <w:rPr>
+          <w:rFonts w:ascii="Arial" w:hAnsi="Arial" w:cs="Arial"/>
+          <w:sz w:val="24"/>
+          <w:szCs w:val="24"/>
+        </w:rPr>
+        <w:t>sammeln,</w:t>
+      </w:r>
+    </w:p>
+    <w:p>
+      <w:pPr>
+        <w:ind w:left="708" w:hanging="708"/>
+        <w:rPr>
+          <w:rFonts w:ascii="Arial" w:hAnsi="Arial" w:cs="Arial"/>
+          <w:sz w:val="24"/>
+          <w:szCs w:val="24"/>
+        </w:rPr>
+      </w:pPr>
+      <w:proofErr w:type="spellStart"/>
+      <w:r>
+        <w:rPr>
+          <w:rFonts w:ascii="Arial" w:hAnsi="Arial" w:cs="Arial"/>
+          <w:sz w:val="24"/>
+          <w:szCs w:val="24"/>
+        </w:rPr>
+        <w:t>schwaden</w:t>
+      </w:r>
+      <w:proofErr w:type="spellEnd"/>
+      <w:r>
+        <w:rPr>
+          <w:rFonts w:ascii="Arial" w:hAnsi="Arial" w:cs="Arial"/>
+          <w:sz w:val="24"/>
+          <w:szCs w:val="24"/>
+        </w:rPr>
+        <w:t>,</w:t>
+      </w:r>
+    </w:p>
+    <w:p>
+      <w:pPr>
+        <w:ind w:left="708" w:hanging="708"/>
+        <w:rPr>
+          <w:rFonts w:ascii="Arial" w:hAnsi="Arial" w:cs="Arial"/>
+          <w:sz w:val="24"/>
+          <w:szCs w:val="24"/>
+        </w:rPr>
+      </w:pPr>
+      <w:proofErr w:type="spellStart"/>
+      <w:r>
+        <w:rPr>
+          <w:rFonts w:ascii="Arial" w:hAnsi="Arial" w:cs="Arial"/>
+          <w:sz w:val="24"/>
+          <w:szCs w:val="24"/>
+        </w:rPr>
+        <w:t>zettern</w:t>
+      </w:r>
+      <w:proofErr w:type="spellEnd"/>
+      <w:r>
+        <w:rPr>
+          <w:rFonts w:ascii="Arial" w:hAnsi="Arial" w:cs="Arial"/>
+          <w:sz w:val="24"/>
+          <w:szCs w:val="24"/>
+        </w:rPr>
+        <w:t>,</w:t>
+      </w:r>
+    </w:p>
+    <w:p>
+      <w:pPr>
+        <w:ind w:left="708" w:hanging="708"/>
+        <w:rPr>
+          <w:rFonts w:ascii="Arial" w:hAnsi="Arial" w:cs="Arial"/>
+          <w:sz w:val="24"/>
+          <w:szCs w:val="24"/>
+        </w:rPr>
+      </w:pPr>
+      <w:r>
+        <w:rPr>
+          <w:rFonts w:ascii="Arial" w:hAnsi="Arial" w:cs="Arial"/>
+          <w:sz w:val="24"/>
+          <w:szCs w:val="24"/>
+        </w:rPr>
+        <w:t>pressen</w:t>
+      </w:r>
+    </w:p>
+    <w:p>
+      <w:pPr>
+        <w:ind w:left="708" w:hanging="708"/>
+        <w:rPr>
+          <w:rFonts w:ascii="Arial" w:hAnsi="Arial" w:cs="Arial"/>
+          <w:sz w:val="24"/>
+          <w:szCs w:val="24"/>
+        </w:rPr>
+      </w:pPr>
+    </w:p>
+    <w:p>
+      <w:pPr>
+        <w:ind w:left="708" w:hanging="708"/>
+        <w:rPr>
+          <w:rFonts w:ascii="Arial" w:hAnsi="Arial" w:cs="Arial"/>
+          <w:b/>
+          <w:sz w:val="24"/>
+          <w:szCs w:val="24"/>
+        </w:rPr>
+      </w:pPr>
+      <w:r>
+        <w:rPr>
+          <w:rFonts w:ascii="Arial" w:hAnsi="Arial" w:cs="Arial"/>
+          <w:b/>
+          <w:sz w:val="24"/>
+          <w:szCs w:val="24"/>
+        </w:rPr>
+        <w:t>Position</w:t>
+      </w:r>
+    </w:p>
+    <w:p>
+      <w:pPr>
+        <w:ind w:left="708" w:hanging="708"/>
+        <w:rPr>
+          <w:rFonts w:ascii="Arial" w:hAnsi="Arial" w:cs="Arial"/>
+          <w:sz w:val="24"/>
+          <w:szCs w:val="24"/>
+        </w:rPr>
+      </w:pPr>
+      <w:proofErr w:type="spellStart"/>
+      <w:r>
+        <w:rPr>
+          <w:rFonts w:ascii="Arial" w:hAnsi="Arial" w:cs="Arial"/>
+          <w:sz w:val="24"/>
+          <w:szCs w:val="24"/>
+        </w:rPr>
+        <w:t>Employee</w:t>
+      </w:r>
+      <w:proofErr w:type="spellEnd"/>
+      <w:r>
+        <w:rPr>
+          <w:rFonts w:ascii="Arial" w:hAnsi="Arial" w:cs="Arial"/>
+          <w:sz w:val="24"/>
+          <w:szCs w:val="24"/>
+        </w:rPr>
+        <w:t>,</w:t>
+      </w:r>
+    </w:p>
+    <w:p>
+      <w:pPr>
+        <w:ind w:left="708" w:hanging="708"/>
+        <w:rPr>
+          <w:rFonts w:ascii="Arial" w:hAnsi="Arial" w:cs="Arial"/>
+          <w:sz w:val="24"/>
+          <w:szCs w:val="24"/>
+        </w:rPr>
+      </w:pPr>
+      <w:r>
+        <w:rPr>
+          <w:rFonts w:ascii="Arial" w:hAnsi="Arial" w:cs="Arial"/>
+          <w:sz w:val="24"/>
+          <w:szCs w:val="24"/>
+        </w:rPr>
+        <w:t>Disponent,</w:t>
+      </w:r>
+    </w:p>
+    <w:p>
+      <w:pPr>
+        <w:ind w:left="708" w:hanging="708"/>
+        <w:rPr>
+          <w:rFonts w:ascii="Arial" w:hAnsi="Arial" w:cs="Arial"/>
+          <w:sz w:val="24"/>
+          <w:szCs w:val="24"/>
+        </w:rPr>
+      </w:pPr>
+      <w:r>
+        <w:rPr>
+          <w:rFonts w:ascii="Arial" w:hAnsi="Arial" w:cs="Arial"/>
+          <w:sz w:val="24"/>
+          <w:szCs w:val="24"/>
+        </w:rPr>
+        <w:t>Admin</w:t>
+      </w:r>
+    </w:p>
+    <w:p>
+      <w:pPr>
+        <w:ind w:left="708" w:hanging="708"/>
+        <w:rPr>
+          <w:rFonts w:ascii="Arial" w:hAnsi="Arial" w:cs="Arial"/>
+          <w:sz w:val="24"/>
+          <w:szCs w:val="24"/>
+        </w:rPr>
+      </w:pPr>
+    </w:p>
+    <w:p>
+      <w:pPr>
+        <w:ind w:left="708" w:hanging="708"/>
+        <w:rPr>
+          <w:rFonts w:ascii="Arial" w:hAnsi="Arial" w:cs="Arial"/>
+          <w:sz w:val="24"/>
+          <w:szCs w:val="24"/>
+        </w:rPr>
+      </w:pPr>
     </w:p>
     <w:sectPr>
       <w:pgSz w:w="11906" w:h="16838"/>
@@ -287,7 +1123,7 @@
 </file>
 
 <file path=word/styles.xml><?xml version="1.0" encoding="utf-8"?>
-<w:styles xmlns:mc="http://schemas.openxmlformats.org/markup-compatibility/2006" xmlns:r="http://schemas.openxmlformats.org/officeDocument/2006/relationships" xmlns:w="http://schemas.openxmlformats.org/wordprocessingml/2006/main" xmlns:w14="http://schemas.microsoft.com/office/word/2010/wordml" xmlns:w15="http://schemas.microsoft.com/office/word/2012/wordml" mc:Ignorable="w14 w15">
+<w:styles xmlns:mc="http://schemas.openxmlformats.org/markup-compatibility/2006" xmlns:r="http://schemas.openxmlformats.org/officeDocument/2006/relationships" xmlns:w="http://schemas.openxmlformats.org/wordprocessingml/2006/main" xmlns:w14="http://schemas.microsoft.com/office/word/2010/wordml" xmlns:w15="http://schemas.microsoft.com/office/word/2012/wordml" xmlns:w16se="http://schemas.microsoft.com/office/word/2015/wordml/symex" mc:Ignorable="w14 w15 w16se">
   <w:docDefaults>
     <w:rPrDefault>
       <w:rPr>
@@ -303,7 +1139,7 @@
       </w:pPr>
     </w:pPrDefault>
   </w:docDefaults>
-  <w:latentStyles w:defLockedState="0" w:defUIPriority="99" w:defSemiHidden="0" w:defUnhideWhenUsed="0" w:defQFormat="0" w:count="371">
+  <w:latentStyles w:defLockedState="0" w:defUIPriority="99" w:defSemiHidden="0" w:defUnhideWhenUsed="0" w:defQFormat="0" w:count="374">
     <w:lsdException w:name="Normal" w:uiPriority="0" w:qFormat="1"/>
     <w:lsdException w:name="heading 1" w:uiPriority="9" w:qFormat="1"/>
     <w:lsdException w:name="heading 2" w:semiHidden="1" w:uiPriority="9" w:unhideWhenUsed="1" w:qFormat="1"/>
@@ -675,6 +1511,9 @@
     <w:lsdException w:name="List Table 5 Dark Accent 6" w:uiPriority="50"/>
     <w:lsdException w:name="List Table 6 Colorful Accent 6" w:uiPriority="51"/>
     <w:lsdException w:name="List Table 7 Colorful Accent 6" w:uiPriority="52"/>
+    <w:lsdException w:name="Mention" w:semiHidden="1" w:unhideWhenUsed="1"/>
+    <w:lsdException w:name="Smart Hyperlink" w:semiHidden="1" w:unhideWhenUsed="1"/>
+    <w:lsdException w:name="Hashtag" w:semiHidden="1" w:unhideWhenUsed="1"/>
   </w:latentStyles>
   <w:style w:type="paragraph" w:default="1" w:styleId="Standard">
     <w:name w:val="Normal"/>
@@ -706,6 +1545,56 @@
     <w:uiPriority w:val="99"/>
     <w:semiHidden/>
     <w:unhideWhenUsed/>
+  </w:style>
+  <w:style w:type="paragraph" w:styleId="HTMLVorformatiert">
+    <w:name w:val="HTML Preformatted"/>
+    <w:basedOn w:val="Standard"/>
+    <w:link w:val="HTMLVorformatiertZchn"/>
+    <w:uiPriority w:val="99"/>
+    <w:semiHidden/>
+    <w:unhideWhenUsed/>
+    <w:rsid w:val="00AE7AB2"/>
+    <w:pPr>
+      <w:tabs>
+        <w:tab w:val="left" w:pos="916"/>
+        <w:tab w:val="left" w:pos="1832"/>
+        <w:tab w:val="left" w:pos="2748"/>
+        <w:tab w:val="left" w:pos="3664"/>
+        <w:tab w:val="left" w:pos="4580"/>
+        <w:tab w:val="left" w:pos="5496"/>
+        <w:tab w:val="left" w:pos="6412"/>
+        <w:tab w:val="left" w:pos="7328"/>
+        <w:tab w:val="left" w:pos="8244"/>
+        <w:tab w:val="left" w:pos="9160"/>
+        <w:tab w:val="left" w:pos="10076"/>
+        <w:tab w:val="left" w:pos="10992"/>
+        <w:tab w:val="left" w:pos="11908"/>
+        <w:tab w:val="left" w:pos="12824"/>
+        <w:tab w:val="left" w:pos="13740"/>
+        <w:tab w:val="left" w:pos="14656"/>
+      </w:tabs>
+      <w:spacing w:after="0" w:line="240" w:lineRule="auto"/>
+    </w:pPr>
+    <w:rPr>
+      <w:rFonts w:ascii="Courier New" w:eastAsia="Times New Roman" w:hAnsi="Courier New" w:cs="Courier New"/>
+      <w:sz w:val="20"/>
+      <w:szCs w:val="20"/>
+      <w:lang w:eastAsia="de-DE"/>
+    </w:rPr>
+  </w:style>
+  <w:style w:type="character" w:customStyle="1" w:styleId="HTMLVorformatiertZchn">
+    <w:name w:val="HTML Vorformatiert Zchn"/>
+    <w:basedOn w:val="Absatz-Standardschriftart"/>
+    <w:link w:val="HTMLVorformatiert"/>
+    <w:uiPriority w:val="99"/>
+    <w:semiHidden/>
+    <w:rsid w:val="00AE7AB2"/>
+    <w:rPr>
+      <w:rFonts w:ascii="Courier New" w:eastAsia="Times New Roman" w:hAnsi="Courier New" w:cs="Courier New"/>
+      <w:sz w:val="20"/>
+      <w:szCs w:val="20"/>
+      <w:lang w:eastAsia="de-DE"/>
+    </w:rPr>
   </w:style>
 </w:styles>
 </file>

</xml_diff>